<commit_message>
Revised code, finished on website, finshed tech research
</commit_message>
<xml_diff>
--- a/threeTechCompaniesResearch.docx
+++ b/threeTechCompaniesResearch.docx
@@ -45,13 +45,53 @@
         <w:t xml:space="preserve">Tesla is leaps and bounds what some of their competitors have </w:t>
       </w:r>
       <w:r>
-        <w:t>in regard to</w:t>
+        <w:t>regarding</w:t>
       </w:r>
       <w:r>
         <w:t xml:space="preserve"> technology and that is all thanks to the</w:t>
       </w:r>
       <w:r>
         <w:t xml:space="preserve">ir brilliant staff. There are numerous job opportunities for a software engineer in Tesla. </w:t>
+      </w:r>
+      <w:r>
+        <w:t xml:space="preserve">Many of these job postings require knowledge in Python, JavaScript, C/C++, </w:t>
+      </w:r>
+      <w:r>
+        <w:t>Linux</w:t>
+      </w:r>
+      <w:r>
+        <w:t xml:space="preserve">, and many more programs. </w:t>
+      </w:r>
+      <w:r>
+        <w:t xml:space="preserve">Tesla does have a public engineering </w:t>
+      </w:r>
+      <w:proofErr w:type="gramStart"/>
+      <w:r>
+        <w:t>blogs :</w:t>
+      </w:r>
+      <w:proofErr w:type="gramEnd"/>
+      <w:r>
+        <w:t xml:space="preserve"> </w:t>
+      </w:r>
+      <w:hyperlink r:id="rId5" w:history="1">
+        <w:r>
+          <w:rPr>
+            <w:rStyle w:val="Hyperlink"/>
+          </w:rPr>
+          <w:t>https://www.tesla.com/blog/tagged/engineering</w:t>
+        </w:r>
+      </w:hyperlink>
+      <w:r>
+        <w:t xml:space="preserve"> about the latest features on the models of their vehicles. </w:t>
+      </w:r>
+      <w:r>
+        <w:t xml:space="preserve">Most of Tesla’s software engineer job openings </w:t>
+      </w:r>
+      <w:r>
+        <w:t>are in</w:t>
+      </w:r>
+      <w:r>
+        <w:t xml:space="preserve"> California, but some are in Austin, Texas. </w:t>
       </w:r>
     </w:p>
     <w:p>
@@ -60,8 +100,681 @@
       </w:pPr>
       <w:r>
         <w:tab/>
-        <w:t xml:space="preserve">One main reason I would love to work for United again is main for their flight benefits. It’s not for me to travel. </w:t>
-      </w:r>
+      </w:r>
+      <w:r>
+        <w:t xml:space="preserve">Disney is a company </w:t>
+      </w:r>
+      <w:r>
+        <w:t xml:space="preserve">known worldwide. </w:t>
+      </w:r>
+      <w:r>
+        <w:t>The</w:t>
+      </w:r>
+      <w:r>
+        <w:t xml:space="preserve">y have such a diverse </w:t>
+      </w:r>
+      <w:r>
+        <w:t>work environment. Their work impact people</w:t>
+      </w:r>
+      <w:r>
+        <w:t xml:space="preserve"> whether they realize it or not.</w:t>
+      </w:r>
+      <w:r>
+        <w:t xml:space="preserve"> Disney+ app have saved my family alone, hundreds, if not, thousands of dollars on cost</w:t>
+      </w:r>
+      <w:r>
+        <w:t xml:space="preserve">. </w:t>
+      </w:r>
+      <w:r>
+        <w:t>Disney uses Python,</w:t>
+      </w:r>
+      <w:r>
+        <w:t xml:space="preserve"> NodeJS, </w:t>
+      </w:r>
+      <w:r>
+        <w:t xml:space="preserve">JavaScript, Typescript, Angular, SQL, </w:t>
+      </w:r>
+      <w:proofErr w:type="spellStart"/>
+      <w:r>
+        <w:t>Springboot</w:t>
+      </w:r>
+      <w:proofErr w:type="spellEnd"/>
+      <w:r>
+        <w:t xml:space="preserve">, </w:t>
+      </w:r>
+      <w:proofErr w:type="spellStart"/>
+      <w:r>
+        <w:t>Elastic</w:t>
+      </w:r>
+      <w:r>
+        <w:t>Search</w:t>
+      </w:r>
+      <w:proofErr w:type="spellEnd"/>
+      <w:r>
+        <w:t xml:space="preserve">, AWS </w:t>
+      </w:r>
+      <w:r>
+        <w:t>services (</w:t>
+      </w:r>
+      <w:r>
+        <w:t xml:space="preserve">Lambda, ECS, S3, SQS, </w:t>
+      </w:r>
+      <w:proofErr w:type="spellStart"/>
+      <w:r>
+        <w:t>Kenesis</w:t>
+      </w:r>
+      <w:proofErr w:type="spellEnd"/>
+      <w:r>
+        <w:t xml:space="preserve">, Postgres, </w:t>
+      </w:r>
+      <w:r>
+        <w:t>D</w:t>
+      </w:r>
+      <w:r>
+        <w:t>ynamoDB and</w:t>
+      </w:r>
+      <w:r>
+        <w:t xml:space="preserve"> Java</w:t>
+      </w:r>
+      <w:r>
+        <w:t xml:space="preserve">. </w:t>
+      </w:r>
+      <w:r>
+        <w:t xml:space="preserve">They use Angular, React and Vue as their front-end web framework. </w:t>
+      </w:r>
+      <w:r>
+        <w:t xml:space="preserve">They use Datadog or similar application for their monitoring software. </w:t>
+      </w:r>
+      <w:r>
+        <w:t>They also use Git</w:t>
+      </w:r>
+      <w:r>
+        <w:t xml:space="preserve">, </w:t>
+      </w:r>
+      <w:r>
+        <w:t xml:space="preserve">Kotlin, </w:t>
+      </w:r>
+      <w:r>
+        <w:t>Flows, according</w:t>
+      </w:r>
+      <w:r>
+        <w:t xml:space="preserve"> to their Mobile App </w:t>
+      </w:r>
+      <w:r>
+        <w:t xml:space="preserve">Engineer job posting. </w:t>
+      </w:r>
+      <w:r>
+        <w:t xml:space="preserve">I was very surprised that I did not see that many engineering blogs pop up on my screen that are current like I did for Tesla since Disney does so much and have hundreds, if not, thousands of employees including interns. </w:t>
+      </w:r>
+      <w:r>
+        <w:t xml:space="preserve">The most current blog site I found was : </w:t>
+      </w:r>
+      <w:hyperlink r:id="rId6" w:history="1">
+        <w:r>
+          <w:rPr>
+            <w:rStyle w:val="Hyperlink"/>
+          </w:rPr>
+          <w:t>https://disneyparks.disney.go.com/blog/2020/05/steam-tips-from-walt-disney-imagineering-think-like-an-engineer/</w:t>
+        </w:r>
+      </w:hyperlink>
+      <w:r>
+        <w:t xml:space="preserve"> Maybe they</w:t>
+      </w:r>
+      <w:r>
+        <w:t xml:space="preserve"> signed an NDA and can’t disclose anything. </w:t>
+      </w:r>
+    </w:p>
+    <w:p>
+      <w:pPr>
+        <w:spacing w:after="0" w:line="240" w:lineRule="auto"/>
+      </w:pPr>
+      <w:r>
+        <w:tab/>
+        <w:t xml:space="preserve">Another company I chose is </w:t>
+      </w:r>
+      <w:r>
+        <w:t>Bose.</w:t>
+      </w:r>
+      <w:r>
+        <w:t xml:space="preserve"> </w:t>
+      </w:r>
+      <w:r>
+        <w:t xml:space="preserve"> I love their products. I own several of their headphones and speakers myself. It is amazing how their products have transformed yet remained top notch throughout the years. Although their products are expensive, the investments are worth it because the quality is there. </w:t>
+      </w:r>
+      <w:r>
+        <w:t xml:space="preserve">I would like to work for a company with such a prestigious stance in not only in their market but among the tech companies </w:t>
+      </w:r>
+      <w:r>
+        <w:t xml:space="preserve">out there with their continuous research in their technology. </w:t>
+      </w:r>
+      <w:r>
+        <w:t xml:space="preserve">Bose uses </w:t>
+      </w:r>
+      <w:r>
+        <w:t xml:space="preserve">these application stack: </w:t>
+      </w:r>
+      <w:r>
+        <w:t xml:space="preserve">Spark, Databricks, Snowflake, and </w:t>
+      </w:r>
+      <w:r>
+        <w:t>Python</w:t>
+      </w:r>
+      <w:r>
+        <w:t xml:space="preserve">. </w:t>
+      </w:r>
+      <w:r>
+        <w:t xml:space="preserve"> </w:t>
+      </w:r>
+      <w:r>
+        <w:t>Knowledge in Java,</w:t>
+      </w:r>
+      <w:r>
+        <w:t xml:space="preserve"> C, </w:t>
+      </w:r>
+      <w:r>
+        <w:t xml:space="preserve">SoC, DSP cores, </w:t>
+      </w:r>
+      <w:proofErr w:type="spellStart"/>
+      <w:r>
+        <w:t>AutoSAR</w:t>
+      </w:r>
+      <w:proofErr w:type="spellEnd"/>
+      <w:r>
+        <w:t xml:space="preserve">, </w:t>
+      </w:r>
+      <w:r>
+        <w:t>and AWS.</w:t>
+      </w:r>
+      <w:r>
+        <w:t xml:space="preserve"> </w:t>
+      </w:r>
+      <w:r>
+        <w:t>Bose does have and run their own blog</w:t>
+      </w:r>
+      <w:r>
+        <w:t xml:space="preserve">: </w:t>
+      </w:r>
+      <w:hyperlink r:id="rId7" w:history="1">
+        <w:r>
+          <w:rPr>
+            <w:rStyle w:val="Hyperlink"/>
+          </w:rPr>
+          <w:t>https://developer.bose.com/blog</w:t>
+        </w:r>
+      </w:hyperlink>
+    </w:p>
+    <w:p>
+      <w:pPr>
+        <w:spacing w:after="0" w:line="240" w:lineRule="auto"/>
+      </w:pPr>
+      <w:r>
+        <w:tab/>
+      </w:r>
+      <w:r>
+        <w:t xml:space="preserve">Good communications skills, willingness to learn, and strong leadership skills are what these companies are looking for in candidates along with years of experience and an extensive background of knowledge. </w:t>
+      </w:r>
+      <w:r>
+        <w:t xml:space="preserve">I believe everything can be taught. One just needs to have the desire to learn and the determination to </w:t>
+      </w:r>
+      <w:r>
+        <w:t xml:space="preserve">succeed. Succeed does not mean that I will never fail or get rejected. It means that I will learn from my failure and try again until I succeed. </w:t>
+      </w:r>
+      <w:r>
+        <w:t xml:space="preserve">Attached are the job postings I found for the three companies. </w:t>
+      </w:r>
+    </w:p>
+    <w:p>
+      <w:pPr>
+        <w:spacing w:after="0" w:line="240" w:lineRule="auto"/>
+      </w:pPr>
+    </w:p>
+    <w:p>
+      <w:pPr>
+        <w:spacing w:after="0" w:line="240" w:lineRule="auto"/>
+      </w:pPr>
+      <w:r>
+        <w:rPr>
+          <w:noProof/>
+        </w:rPr>
+        <w:lastRenderedPageBreak/>
+        <w:drawing>
+          <wp:inline distT="0" distB="0" distL="0" distR="0" wp14:anchorId="617FE066" wp14:editId="3F4D45D2">
+            <wp:extent cx="4107536" cy="6035563"/>
+            <wp:effectExtent l="0" t="0" r="7620" b="3810"/>
+            <wp:docPr id="1" name="Picture 1" descr="Text, letter&#10;&#10;Description automatically generated"/>
+            <wp:cNvGraphicFramePr>
+              <a:graphicFrameLocks xmlns:a="http://schemas.openxmlformats.org/drawingml/2006/main" noChangeAspect="1"/>
+            </wp:cNvGraphicFramePr>
+            <a:graphic xmlns:a="http://schemas.openxmlformats.org/drawingml/2006/main">
+              <a:graphicData uri="http://schemas.openxmlformats.org/drawingml/2006/picture">
+                <pic:pic xmlns:pic="http://schemas.openxmlformats.org/drawingml/2006/picture">
+                  <pic:nvPicPr>
+                    <pic:cNvPr id="1" name="Picture 1" descr="Text, letter&#10;&#10;Description automatically generated"/>
+                    <pic:cNvPicPr/>
+                  </pic:nvPicPr>
+                  <pic:blipFill>
+                    <a:blip r:embed="rId8">
+                      <a:extLst>
+                        <a:ext uri="{28A0092B-C50C-407E-A947-70E740481C1C}">
+                          <a14:useLocalDpi xmlns:a14="http://schemas.microsoft.com/office/drawing/2010/main" val="0"/>
+                        </a:ext>
+                      </a:extLst>
+                    </a:blip>
+                    <a:stretch>
+                      <a:fillRect/>
+                    </a:stretch>
+                  </pic:blipFill>
+                  <pic:spPr>
+                    <a:xfrm>
+                      <a:off x="0" y="0"/>
+                      <a:ext cx="4107536" cy="6035563"/>
+                    </a:xfrm>
+                    <a:prstGeom prst="rect">
+                      <a:avLst/>
+                    </a:prstGeom>
+                  </pic:spPr>
+                </pic:pic>
+              </a:graphicData>
+            </a:graphic>
+          </wp:inline>
+        </w:drawing>
+      </w:r>
+    </w:p>
+    <w:p>
+      <w:pPr>
+        <w:spacing w:after="0" w:line="240" w:lineRule="auto"/>
+      </w:pPr>
+      <w:r>
+        <w:rPr>
+          <w:noProof/>
+        </w:rPr>
+        <w:lastRenderedPageBreak/>
+        <w:drawing>
+          <wp:inline distT="0" distB="0" distL="0" distR="0" wp14:anchorId="04C199CB" wp14:editId="3F2F7E1F">
+            <wp:extent cx="5197290" cy="6264183"/>
+            <wp:effectExtent l="0" t="0" r="3810" b="3810"/>
+            <wp:docPr id="2" name="Picture 2" descr="Text&#10;&#10;Description automatically generated"/>
+            <wp:cNvGraphicFramePr>
+              <a:graphicFrameLocks xmlns:a="http://schemas.openxmlformats.org/drawingml/2006/main" noChangeAspect="1"/>
+            </wp:cNvGraphicFramePr>
+            <a:graphic xmlns:a="http://schemas.openxmlformats.org/drawingml/2006/main">
+              <a:graphicData uri="http://schemas.openxmlformats.org/drawingml/2006/picture">
+                <pic:pic xmlns:pic="http://schemas.openxmlformats.org/drawingml/2006/picture">
+                  <pic:nvPicPr>
+                    <pic:cNvPr id="2" name="Picture 2" descr="Text&#10;&#10;Description automatically generated"/>
+                    <pic:cNvPicPr/>
+                  </pic:nvPicPr>
+                  <pic:blipFill>
+                    <a:blip r:embed="rId9">
+                      <a:extLst>
+                        <a:ext uri="{28A0092B-C50C-407E-A947-70E740481C1C}">
+                          <a14:useLocalDpi xmlns:a14="http://schemas.microsoft.com/office/drawing/2010/main" val="0"/>
+                        </a:ext>
+                      </a:extLst>
+                    </a:blip>
+                    <a:stretch>
+                      <a:fillRect/>
+                    </a:stretch>
+                  </pic:blipFill>
+                  <pic:spPr>
+                    <a:xfrm>
+                      <a:off x="0" y="0"/>
+                      <a:ext cx="5197290" cy="6264183"/>
+                    </a:xfrm>
+                    <a:prstGeom prst="rect">
+                      <a:avLst/>
+                    </a:prstGeom>
+                  </pic:spPr>
+                </pic:pic>
+              </a:graphicData>
+            </a:graphic>
+          </wp:inline>
+        </w:drawing>
+      </w:r>
+      <w:r>
+        <w:rPr>
+          <w:noProof/>
+        </w:rPr>
+        <w:lastRenderedPageBreak/>
+        <w:drawing>
+          <wp:inline distT="0" distB="0" distL="0" distR="0" wp14:anchorId="17519BCF" wp14:editId="1C063166">
+            <wp:extent cx="5082980" cy="6569009"/>
+            <wp:effectExtent l="0" t="0" r="3810" b="3810"/>
+            <wp:docPr id="3" name="Picture 3" descr="Text&#10;&#10;Description automatically generated"/>
+            <wp:cNvGraphicFramePr>
+              <a:graphicFrameLocks xmlns:a="http://schemas.openxmlformats.org/drawingml/2006/main" noChangeAspect="1"/>
+            </wp:cNvGraphicFramePr>
+            <a:graphic xmlns:a="http://schemas.openxmlformats.org/drawingml/2006/main">
+              <a:graphicData uri="http://schemas.openxmlformats.org/drawingml/2006/picture">
+                <pic:pic xmlns:pic="http://schemas.openxmlformats.org/drawingml/2006/picture">
+                  <pic:nvPicPr>
+                    <pic:cNvPr id="3" name="Picture 3" descr="Text&#10;&#10;Description automatically generated"/>
+                    <pic:cNvPicPr/>
+                  </pic:nvPicPr>
+                  <pic:blipFill>
+                    <a:blip r:embed="rId10">
+                      <a:extLst>
+                        <a:ext uri="{28A0092B-C50C-407E-A947-70E740481C1C}">
+                          <a14:useLocalDpi xmlns:a14="http://schemas.microsoft.com/office/drawing/2010/main" val="0"/>
+                        </a:ext>
+                      </a:extLst>
+                    </a:blip>
+                    <a:stretch>
+                      <a:fillRect/>
+                    </a:stretch>
+                  </pic:blipFill>
+                  <pic:spPr>
+                    <a:xfrm>
+                      <a:off x="0" y="0"/>
+                      <a:ext cx="5082980" cy="6569009"/>
+                    </a:xfrm>
+                    <a:prstGeom prst="rect">
+                      <a:avLst/>
+                    </a:prstGeom>
+                  </pic:spPr>
+                </pic:pic>
+              </a:graphicData>
+            </a:graphic>
+          </wp:inline>
+        </w:drawing>
+      </w:r>
+      <w:r>
+        <w:rPr>
+          <w:noProof/>
+        </w:rPr>
+        <w:lastRenderedPageBreak/>
+        <w:drawing>
+          <wp:inline distT="0" distB="0" distL="0" distR="0" wp14:anchorId="3A175B2E" wp14:editId="2FAC37C4">
+            <wp:extent cx="3901778" cy="6477561"/>
+            <wp:effectExtent l="0" t="0" r="3810" b="0"/>
+            <wp:docPr id="4" name="Picture 4" descr="Text, letter&#10;&#10;Description automatically generated"/>
+            <wp:cNvGraphicFramePr>
+              <a:graphicFrameLocks xmlns:a="http://schemas.openxmlformats.org/drawingml/2006/main" noChangeAspect="1"/>
+            </wp:cNvGraphicFramePr>
+            <a:graphic xmlns:a="http://schemas.openxmlformats.org/drawingml/2006/main">
+              <a:graphicData uri="http://schemas.openxmlformats.org/drawingml/2006/picture">
+                <pic:pic xmlns:pic="http://schemas.openxmlformats.org/drawingml/2006/picture">
+                  <pic:nvPicPr>
+                    <pic:cNvPr id="4" name="Picture 4" descr="Text, letter&#10;&#10;Description automatically generated"/>
+                    <pic:cNvPicPr/>
+                  </pic:nvPicPr>
+                  <pic:blipFill>
+                    <a:blip r:embed="rId11">
+                      <a:extLst>
+                        <a:ext uri="{28A0092B-C50C-407E-A947-70E740481C1C}">
+                          <a14:useLocalDpi xmlns:a14="http://schemas.microsoft.com/office/drawing/2010/main" val="0"/>
+                        </a:ext>
+                      </a:extLst>
+                    </a:blip>
+                    <a:stretch>
+                      <a:fillRect/>
+                    </a:stretch>
+                  </pic:blipFill>
+                  <pic:spPr>
+                    <a:xfrm>
+                      <a:off x="0" y="0"/>
+                      <a:ext cx="3901778" cy="6477561"/>
+                    </a:xfrm>
+                    <a:prstGeom prst="rect">
+                      <a:avLst/>
+                    </a:prstGeom>
+                  </pic:spPr>
+                </pic:pic>
+              </a:graphicData>
+            </a:graphic>
+          </wp:inline>
+        </w:drawing>
+      </w:r>
+    </w:p>
+    <w:p>
+      <w:pPr>
+        <w:spacing w:after="0" w:line="240" w:lineRule="auto"/>
+      </w:pPr>
+      <w:r>
+        <w:rPr>
+          <w:noProof/>
+        </w:rPr>
+        <w:lastRenderedPageBreak/>
+        <w:drawing>
+          <wp:inline distT="0" distB="0" distL="0" distR="0" wp14:anchorId="7A0238BB" wp14:editId="76CCA9D4">
+            <wp:extent cx="3680779" cy="4519052"/>
+            <wp:effectExtent l="0" t="0" r="0" b="0"/>
+            <wp:docPr id="10" name="Picture 10" descr="Graphical user interface, text, application&#10;&#10;Description automatically generated"/>
+            <wp:cNvGraphicFramePr>
+              <a:graphicFrameLocks xmlns:a="http://schemas.openxmlformats.org/drawingml/2006/main" noChangeAspect="1"/>
+            </wp:cNvGraphicFramePr>
+            <a:graphic xmlns:a="http://schemas.openxmlformats.org/drawingml/2006/main">
+              <a:graphicData uri="http://schemas.openxmlformats.org/drawingml/2006/picture">
+                <pic:pic xmlns:pic="http://schemas.openxmlformats.org/drawingml/2006/picture">
+                  <pic:nvPicPr>
+                    <pic:cNvPr id="10" name="Picture 10" descr="Graphical user interface, text, application&#10;&#10;Description automatically generated"/>
+                    <pic:cNvPicPr/>
+                  </pic:nvPicPr>
+                  <pic:blipFill>
+                    <a:blip r:embed="rId12">
+                      <a:extLst>
+                        <a:ext uri="{28A0092B-C50C-407E-A947-70E740481C1C}">
+                          <a14:useLocalDpi xmlns:a14="http://schemas.microsoft.com/office/drawing/2010/main" val="0"/>
+                        </a:ext>
+                      </a:extLst>
+                    </a:blip>
+                    <a:stretch>
+                      <a:fillRect/>
+                    </a:stretch>
+                  </pic:blipFill>
+                  <pic:spPr>
+                    <a:xfrm>
+                      <a:off x="0" y="0"/>
+                      <a:ext cx="3680779" cy="4519052"/>
+                    </a:xfrm>
+                    <a:prstGeom prst="rect">
+                      <a:avLst/>
+                    </a:prstGeom>
+                  </pic:spPr>
+                </pic:pic>
+              </a:graphicData>
+            </a:graphic>
+          </wp:inline>
+        </w:drawing>
+      </w:r>
+      <w:r>
+        <w:rPr>
+          <w:noProof/>
+        </w:rPr>
+        <w:lastRenderedPageBreak/>
+        <w:drawing>
+          <wp:inline distT="0" distB="0" distL="0" distR="0" wp14:anchorId="541FFBA4" wp14:editId="5C583143">
+            <wp:extent cx="4153260" cy="6233700"/>
+            <wp:effectExtent l="0" t="0" r="0" b="0"/>
+            <wp:docPr id="11" name="Picture 11" descr="Graphical user interface, text, application&#10;&#10;Description automatically generated"/>
+            <wp:cNvGraphicFramePr>
+              <a:graphicFrameLocks xmlns:a="http://schemas.openxmlformats.org/drawingml/2006/main" noChangeAspect="1"/>
+            </wp:cNvGraphicFramePr>
+            <a:graphic xmlns:a="http://schemas.openxmlformats.org/drawingml/2006/main">
+              <a:graphicData uri="http://schemas.openxmlformats.org/drawingml/2006/picture">
+                <pic:pic xmlns:pic="http://schemas.openxmlformats.org/drawingml/2006/picture">
+                  <pic:nvPicPr>
+                    <pic:cNvPr id="11" name="Picture 11" descr="Graphical user interface, text, application&#10;&#10;Description automatically generated"/>
+                    <pic:cNvPicPr/>
+                  </pic:nvPicPr>
+                  <pic:blipFill>
+                    <a:blip r:embed="rId13">
+                      <a:extLst>
+                        <a:ext uri="{28A0092B-C50C-407E-A947-70E740481C1C}">
+                          <a14:useLocalDpi xmlns:a14="http://schemas.microsoft.com/office/drawing/2010/main" val="0"/>
+                        </a:ext>
+                      </a:extLst>
+                    </a:blip>
+                    <a:stretch>
+                      <a:fillRect/>
+                    </a:stretch>
+                  </pic:blipFill>
+                  <pic:spPr>
+                    <a:xfrm>
+                      <a:off x="0" y="0"/>
+                      <a:ext cx="4153260" cy="6233700"/>
+                    </a:xfrm>
+                    <a:prstGeom prst="rect">
+                      <a:avLst/>
+                    </a:prstGeom>
+                  </pic:spPr>
+                </pic:pic>
+              </a:graphicData>
+            </a:graphic>
+          </wp:inline>
+        </w:drawing>
+      </w:r>
+    </w:p>
+    <w:p>
+      <w:pPr>
+        <w:spacing w:after="0" w:line="240" w:lineRule="auto"/>
+      </w:pPr>
+      <w:r>
+        <w:rPr>
+          <w:noProof/>
+        </w:rPr>
+        <w:lastRenderedPageBreak/>
+        <w:drawing>
+          <wp:inline distT="0" distB="0" distL="0" distR="0" wp14:anchorId="53361F08" wp14:editId="3C493796">
+            <wp:extent cx="3208298" cy="6622354"/>
+            <wp:effectExtent l="0" t="0" r="0" b="7620"/>
+            <wp:docPr id="5" name="Picture 5" descr="Text&#10;&#10;Description automatically generated"/>
+            <wp:cNvGraphicFramePr>
+              <a:graphicFrameLocks xmlns:a="http://schemas.openxmlformats.org/drawingml/2006/main" noChangeAspect="1"/>
+            </wp:cNvGraphicFramePr>
+            <a:graphic xmlns:a="http://schemas.openxmlformats.org/drawingml/2006/main">
+              <a:graphicData uri="http://schemas.openxmlformats.org/drawingml/2006/picture">
+                <pic:pic xmlns:pic="http://schemas.openxmlformats.org/drawingml/2006/picture">
+                  <pic:nvPicPr>
+                    <pic:cNvPr id="5" name="Picture 5" descr="Text&#10;&#10;Description automatically generated"/>
+                    <pic:cNvPicPr/>
+                  </pic:nvPicPr>
+                  <pic:blipFill>
+                    <a:blip r:embed="rId14">
+                      <a:extLst>
+                        <a:ext uri="{28A0092B-C50C-407E-A947-70E740481C1C}">
+                          <a14:useLocalDpi xmlns:a14="http://schemas.microsoft.com/office/drawing/2010/main" val="0"/>
+                        </a:ext>
+                      </a:extLst>
+                    </a:blip>
+                    <a:stretch>
+                      <a:fillRect/>
+                    </a:stretch>
+                  </pic:blipFill>
+                  <pic:spPr>
+                    <a:xfrm>
+                      <a:off x="0" y="0"/>
+                      <a:ext cx="3208298" cy="6622354"/>
+                    </a:xfrm>
+                    <a:prstGeom prst="rect">
+                      <a:avLst/>
+                    </a:prstGeom>
+                  </pic:spPr>
+                </pic:pic>
+              </a:graphicData>
+            </a:graphic>
+          </wp:inline>
+        </w:drawing>
+      </w:r>
+      <w:r>
+        <w:rPr>
+          <w:noProof/>
+        </w:rPr>
+        <w:lastRenderedPageBreak/>
+        <w:drawing>
+          <wp:inline distT="0" distB="0" distL="0" distR="0" wp14:anchorId="459373D3" wp14:editId="5FE64750">
+            <wp:extent cx="3520745" cy="6104149"/>
+            <wp:effectExtent l="0" t="0" r="3810" b="0"/>
+            <wp:docPr id="6" name="Picture 6" descr="Text&#10;&#10;Description automatically generated"/>
+            <wp:cNvGraphicFramePr>
+              <a:graphicFrameLocks xmlns:a="http://schemas.openxmlformats.org/drawingml/2006/main" noChangeAspect="1"/>
+            </wp:cNvGraphicFramePr>
+            <a:graphic xmlns:a="http://schemas.openxmlformats.org/drawingml/2006/main">
+              <a:graphicData uri="http://schemas.openxmlformats.org/drawingml/2006/picture">
+                <pic:pic xmlns:pic="http://schemas.openxmlformats.org/drawingml/2006/picture">
+                  <pic:nvPicPr>
+                    <pic:cNvPr id="6" name="Picture 6" descr="Text&#10;&#10;Description automatically generated"/>
+                    <pic:cNvPicPr/>
+                  </pic:nvPicPr>
+                  <pic:blipFill>
+                    <a:blip r:embed="rId15">
+                      <a:extLst>
+                        <a:ext uri="{28A0092B-C50C-407E-A947-70E740481C1C}">
+                          <a14:useLocalDpi xmlns:a14="http://schemas.microsoft.com/office/drawing/2010/main" val="0"/>
+                        </a:ext>
+                      </a:extLst>
+                    </a:blip>
+                    <a:stretch>
+                      <a:fillRect/>
+                    </a:stretch>
+                  </pic:blipFill>
+                  <pic:spPr>
+                    <a:xfrm>
+                      <a:off x="0" y="0"/>
+                      <a:ext cx="3520745" cy="6104149"/>
+                    </a:xfrm>
+                    <a:prstGeom prst="rect">
+                      <a:avLst/>
+                    </a:prstGeom>
+                  </pic:spPr>
+                </pic:pic>
+              </a:graphicData>
+            </a:graphic>
+          </wp:inline>
+        </w:drawing>
+      </w:r>
+      <w:r>
+        <w:rPr>
+          <w:noProof/>
+        </w:rPr>
+        <w:lastRenderedPageBreak/>
+        <w:drawing>
+          <wp:inline distT="0" distB="0" distL="0" distR="0" wp14:anchorId="0C6CB2AD" wp14:editId="1988F0EA">
+            <wp:extent cx="3322608" cy="6271803"/>
+            <wp:effectExtent l="0" t="0" r="0" b="0"/>
+            <wp:docPr id="7" name="Picture 7" descr="Text&#10;&#10;Description automatically generated"/>
+            <wp:cNvGraphicFramePr>
+              <a:graphicFrameLocks xmlns:a="http://schemas.openxmlformats.org/drawingml/2006/main" noChangeAspect="1"/>
+            </wp:cNvGraphicFramePr>
+            <a:graphic xmlns:a="http://schemas.openxmlformats.org/drawingml/2006/main">
+              <a:graphicData uri="http://schemas.openxmlformats.org/drawingml/2006/picture">
+                <pic:pic xmlns:pic="http://schemas.openxmlformats.org/drawingml/2006/picture">
+                  <pic:nvPicPr>
+                    <pic:cNvPr id="7" name="Picture 7" descr="Text&#10;&#10;Description automatically generated"/>
+                    <pic:cNvPicPr/>
+                  </pic:nvPicPr>
+                  <pic:blipFill>
+                    <a:blip r:embed="rId16">
+                      <a:extLst>
+                        <a:ext uri="{28A0092B-C50C-407E-A947-70E740481C1C}">
+                          <a14:useLocalDpi xmlns:a14="http://schemas.microsoft.com/office/drawing/2010/main" val="0"/>
+                        </a:ext>
+                      </a:extLst>
+                    </a:blip>
+                    <a:stretch>
+                      <a:fillRect/>
+                    </a:stretch>
+                  </pic:blipFill>
+                  <pic:spPr>
+                    <a:xfrm>
+                      <a:off x="0" y="0"/>
+                      <a:ext cx="3322608" cy="6271803"/>
+                    </a:xfrm>
+                    <a:prstGeom prst="rect">
+                      <a:avLst/>
+                    </a:prstGeom>
+                  </pic:spPr>
+                </pic:pic>
+              </a:graphicData>
+            </a:graphic>
+          </wp:inline>
+        </w:drawing>
+      </w:r>
+    </w:p>
+    <w:p>
+      <w:pPr>
+        <w:spacing w:after="0" w:line="240" w:lineRule="auto"/>
+      </w:pPr>
     </w:p>
     <w:sectPr>
       <w:pgSz w:w="12240" w:h="15840"/>
@@ -499,6 +1212,29 @@
     <w:semiHidden/>
     <w:unhideWhenUsed/>
   </w:style>
+  <w:style w:type="character" w:styleId="Hyperlink">
+    <w:name w:val="Hyperlink"/>
+    <w:basedOn w:val="DefaultParagraphFont"/>
+    <w:uiPriority w:val="99"/>
+    <w:unhideWhenUsed/>
+    <w:rsid w:val="005B76CB"/>
+    <w:rPr>
+      <w:color w:val="0563C1" w:themeColor="hyperlink"/>
+      <w:u w:val="single"/>
+    </w:rPr>
+  </w:style>
+  <w:style w:type="character" w:styleId="UnresolvedMention">
+    <w:name w:val="Unresolved Mention"/>
+    <w:basedOn w:val="DefaultParagraphFont"/>
+    <w:uiPriority w:val="99"/>
+    <w:semiHidden/>
+    <w:unhideWhenUsed/>
+    <w:rsid w:val="005B76CB"/>
+    <w:rPr>
+      <w:color w:val="605E5C"/>
+      <w:shd w:val="clear" w:color="auto" w:fill="E1DFDD"/>
+    </w:rPr>
+  </w:style>
 </w:styles>
 </file>
 

</xml_diff>